<commit_message>
change ASCII to UTF-8
</commit_message>
<xml_diff>
--- a/flaskvue/install.docx
+++ b/flaskvue/install.docx
@@ -419,7 +419,11 @@
     <w:p>
       <w:pPr>
         <w:pStyle w:val="Normal"/>
-        <w:rPr/>
+        <w:rPr>
+          <w:b/>
+          <w:b/>
+          <w:bCs/>
+        </w:rPr>
       </w:pPr>
       <w:r>
         <w:rPr>
@@ -435,149 +439,6 @@
           <w:sz w:val="24"/>
         </w:rPr>
         <w:t>7. cd Apolloapp</w:t>
-      </w:r>
-    </w:p>
-    <w:p>
-      <w:pPr>
-        <w:pStyle w:val="Normal"/>
-        <w:rPr/>
-      </w:pPr>
-      <w:r>
-        <w:rPr/>
-      </w:r>
-    </w:p>
-    <w:p>
-      <w:pPr>
-        <w:pStyle w:val="Normal"/>
-        <w:rPr>
-          <w:b/>
-          <w:b/>
-          <w:bCs/>
-        </w:rPr>
-      </w:pPr>
-      <w:r>
-        <w:rPr>
-          <w:b/>
-          <w:bCs/>
-        </w:rPr>
-        <w:t>Create the flask file directly:</w:t>
-      </w:r>
-    </w:p>
-    <w:p>
-      <w:pPr>
-        <w:pStyle w:val="Normal"/>
-        <w:rPr/>
-      </w:pPr>
-      <w:r>
-        <w:rPr/>
-        <w:t>python3.6 -m venv venv</w:t>
-      </w:r>
-    </w:p>
-    <w:p>
-      <w:pPr>
-        <w:pStyle w:val="Normal"/>
-        <w:rPr/>
-      </w:pPr>
-      <w:r>
-        <w:rPr/>
-        <w:t>source venv/bin/activate</w:t>
-      </w:r>
-    </w:p>
-    <w:p>
-      <w:pPr>
-        <w:pStyle w:val="Normal"/>
-        <w:rPr/>
-      </w:pPr>
-      <w:r>
-        <w:rPr/>
-        <w:t>pip install Flask==1.1.2 Flask-Cors==3.0.10</w:t>
-      </w:r>
-    </w:p>
-    <w:p>
-      <w:pPr>
-        <w:pStyle w:val="Normal"/>
-        <w:rPr/>
-      </w:pPr>
-      <w:r>
-        <w:rPr/>
-        <w:t>pip install flask-script</w:t>
-      </w:r>
-    </w:p>
-    <w:p>
-      <w:pPr>
-        <w:pStyle w:val="Normal"/>
-        <w:rPr>
-          <w:rFonts w:ascii="Menlo;Monaco;Courier New;Courier;monospace" w:hAnsi="Menlo;Monaco;Courier New;Courier;monospace"/>
-          <w:b w:val="false"/>
-          <w:b w:val="false"/>
-          <w:i w:val="false"/>
-          <w:i w:val="false"/>
-          <w:caps w:val="false"/>
-          <w:smallCaps w:val="false"/>
-          <w:color w:val="292929"/>
-          <w:spacing w:val="0"/>
-          <w:sz w:val="24"/>
-        </w:rPr>
-      </w:pPr>
-      <w:r>
-        <w:rPr>
-          <w:rFonts w:ascii="Menlo;Monaco;Courier New;Courier;monospace" w:hAnsi="Menlo;Monaco;Courier New;Courier;monospace"/>
-          <w:b w:val="false"/>
-          <w:i w:val="false"/>
-          <w:caps w:val="false"/>
-          <w:smallCaps w:val="false"/>
-          <w:color w:val="292929"/>
-          <w:spacing w:val="0"/>
-          <w:sz w:val="24"/>
-        </w:rPr>
-        <w:t>sudo nano app.py</w:t>
-      </w:r>
-    </w:p>
-    <w:p>
-      <w:pPr>
-        <w:pStyle w:val="Normal"/>
-        <w:rPr/>
-      </w:pPr>
-      <w:r>
-        <w:rPr/>
-        <w:t>python app.py runserver -d -r -h 0.0.0.0 -p 5000 (</w:t>
-      </w:r>
-      <w:r>
-        <w:rPr/>
-        <w:t>运行</w:t>
-      </w:r>
-      <w:r>
-        <w:rPr/>
-        <w:t>)</w:t>
-      </w:r>
-    </w:p>
-    <w:p>
-      <w:pPr>
-        <w:pStyle w:val="Normal"/>
-        <w:rPr/>
-      </w:pPr>
-      <w:r>
-        <w:rPr/>
-      </w:r>
-    </w:p>
-    <w:p>
-      <w:pPr>
-        <w:pStyle w:val="Normal"/>
-        <w:rPr/>
-      </w:pPr>
-      <w:r>
-        <w:rPr/>
-        <w:t>Restart the instance need to restart the environment:</w:t>
-      </w:r>
-    </w:p>
-    <w:p>
-      <w:pPr>
-        <w:pStyle w:val="Normal"/>
-        <w:rPr/>
-      </w:pPr>
-      <w:r>
-        <w:rPr/>
-        <w:t>source venv/bin/activate</w:t>
       </w:r>
     </w:p>
     <w:p>
@@ -3963,6 +3824,14 @@
       <w:bCs w:val="false"/>
     </w:rPr>
   </w:style>
+  <w:style w:type="character" w:styleId="ListLabel3">
+    <w:name w:val="ListLabel 3"/>
+    <w:qFormat/>
+    <w:rPr>
+      <w:b w:val="false"/>
+      <w:bCs w:val="false"/>
+    </w:rPr>
+  </w:style>
   <w:style w:type="paragraph" w:styleId="Heading">
     <w:name w:val="Heading"/>
     <w:basedOn w:val="Normal"/>

</xml_diff>